<commit_message>
Added Tokenizer class, System class and separetors txt file.
</commit_message>
<xml_diff>
--- a/Specefications/Guidelines/text_preprpccessing_stages.docx
+++ b/Specefications/Guidelines/text_preprpccessing_stages.docx
@@ -64,10 +64,7 @@
         </w:numPr>
       </w:pPr>
       <w:r>
-        <w:t xml:space="preserve">Words inside “” marks will be </w:t>
-      </w:r>
-      <w:r>
-        <w:t>contacted.</w:t>
+        <w:t>Words inside “” marks will be contacted.</w:t>
       </w:r>
     </w:p>
     <w:p>
@@ -79,10 +76,7 @@
         </w:numPr>
       </w:pPr>
       <w:r>
-        <w:t xml:space="preserve">Words with – between them will be </w:t>
-      </w:r>
-      <w:r>
-        <w:t>contacted.</w:t>
+        <w:t>Words with – between them will be contacted.</w:t>
       </w:r>
     </w:p>
     <w:p>
@@ -116,22 +110,24 @@
       </w:pPr>
       <w:r>
         <w:rPr>
-          <w:color w:val="000000"/>
-        </w:rPr>
-        <w:t xml:space="preserve">Case </w:t>
+          <w:b/>
+          <w:bCs/>
+          <w:color w:val="000000"/>
+        </w:rPr>
+        <w:t>C</w:t>
+      </w:r>
+      <w:r>
+        <w:rPr>
+          <w:color w:val="000000"/>
+        </w:rPr>
+        <w:t xml:space="preserve">ase </w:t>
       </w:r>
       <w:proofErr w:type="gramStart"/>
       <w:r>
         <w:rPr>
           <w:color w:val="000000"/>
         </w:rPr>
-        <w:t>Folding</w:t>
-      </w:r>
-      <w:r>
-        <w:rPr>
-          <w:color w:val="000000"/>
-        </w:rPr>
-        <w:t>(</w:t>
+        <w:t>Folding(</w:t>
       </w:r>
       <w:proofErr w:type="gramEnd"/>
       <w:r>
@@ -197,13 +193,7 @@
         <w:rPr>
           <w:color w:val="000000"/>
         </w:rPr>
-        <w:t>words</w:t>
-      </w:r>
-      <w:r>
-        <w:rPr>
-          <w:color w:val="000000"/>
-        </w:rPr>
-        <w:t>(</w:t>
+        <w:t>words(</w:t>
       </w:r>
       <w:proofErr w:type="gramEnd"/>
       <w:r>
@@ -248,17 +238,11 @@
         <w:t xml:space="preserve">Perform </w:t>
       </w:r>
       <w:r>
-        <w:t>Stemming</w:t>
-      </w:r>
-      <w:r>
-        <w:t xml:space="preserve"> or </w:t>
+        <w:t xml:space="preserve">Stemming or </w:t>
       </w:r>
       <w:proofErr w:type="gramStart"/>
       <w:r>
-        <w:t>Lemmatization</w:t>
-      </w:r>
-      <w:r>
-        <w:t>(</w:t>
+        <w:t>Lemmatization(</w:t>
       </w:r>
       <w:proofErr w:type="gramEnd"/>
       <w:r>

</xml_diff>